<commit_message>
Ajout scénario : Gestion VIP - fiches d'échanges Uniformisation scénario : Suppression film Correction fautes orhtographe : Gestion VIP - ajout/modif VIP
</commit_message>
<xml_diff>
--- a/scénarios/Gestion des VIP - ajout et modification d'un VIP.docx
+++ b/scénarios/Gestion des VIP - ajout et modification d'un VIP.docx
@@ -1,6 +1,6 @@
 
 <file path=word/document.xml><?xml version="1.0" encoding="utf-8"?>
-<w:document xmlns:wpc="http://schemas.microsoft.com/office/word/2010/wordprocessingCanvas" xmlns:cx="http://schemas.microsoft.com/office/drawing/2014/chartex" xmlns:cx1="http://schemas.microsoft.com/office/drawing/2015/9/8/chartex" xmlns:cx2="http://schemas.microsoft.com/office/drawing/2015/10/21/chartex" xmlns:mc="http://schemas.openxmlformats.org/markup-compatibility/2006" xmlns:o="urn:schemas-microsoft-com:office:office" xmlns:r="http://schemas.openxmlformats.org/officeDocument/2006/relationships" xmlns:m="http://schemas.openxmlformats.org/officeDocument/2006/math" xmlns:v="urn:schemas-microsoft-com:vml" xmlns:wp14="http://schemas.microsoft.com/office/word/2010/wordprocessingDrawing" xmlns:wp="http://schemas.openxmlformats.org/drawingml/2006/wordprocessingDrawing" xmlns:w10="urn:schemas-microsoft-com:office:word" xmlns:w="http://schemas.openxmlformats.org/wordprocessingml/2006/main" xmlns:w14="http://schemas.microsoft.com/office/word/2010/wordml" xmlns:w15="http://schemas.microsoft.com/office/word/2012/wordml" xmlns:w16se="http://schemas.microsoft.com/office/word/2015/wordml/symex" xmlns:wpg="http://schemas.microsoft.com/office/word/2010/wordprocessingGroup" xmlns:wpi="http://schemas.microsoft.com/office/word/2010/wordprocessingInk" xmlns:wne="http://schemas.microsoft.com/office/word/2006/wordml" xmlns:wps="http://schemas.microsoft.com/office/word/2010/wordprocessingShape" mc:Ignorable="w14 w15 w16se wp14">
+<w:document xmlns:wpc="http://schemas.microsoft.com/office/word/2010/wordprocessingCanvas" xmlns:mc="http://schemas.openxmlformats.org/markup-compatibility/2006" xmlns:o="urn:schemas-microsoft-com:office:office" xmlns:r="http://schemas.openxmlformats.org/officeDocument/2006/relationships" xmlns:m="http://schemas.openxmlformats.org/officeDocument/2006/math" xmlns:v="urn:schemas-microsoft-com:vml" xmlns:wp14="http://schemas.microsoft.com/office/word/2010/wordprocessingDrawing" xmlns:wp="http://schemas.openxmlformats.org/drawingml/2006/wordprocessingDrawing" xmlns:w10="urn:schemas-microsoft-com:office:word" xmlns:w="http://schemas.openxmlformats.org/wordprocessingml/2006/main" xmlns:w14="http://schemas.microsoft.com/office/word/2010/wordml" xmlns:w15="http://schemas.microsoft.com/office/word/2012/wordml" xmlns:wpg="http://schemas.microsoft.com/office/word/2010/wordprocessingGroup" xmlns:wpi="http://schemas.microsoft.com/office/word/2010/wordprocessingInk" xmlns:wne="http://schemas.microsoft.com/office/word/2006/wordml" xmlns:wps="http://schemas.microsoft.com/office/word/2010/wordprocessingShape" mc:Ignorable="w14 w15 wp14">
   <w:body>
     <w:sdt>
       <w:sdtPr>
@@ -3431,7 +3431,7 @@
                   </wp:anchor>
                 </w:drawing>
               </mc:Choice>
-              <mc:Fallback>
+              <mc:Fallback xmlns:w16se="http://schemas.microsoft.com/office/word/2015/wordml/symex" xmlns:cx2="http://schemas.microsoft.com/office/drawing/2015/10/21/chartex" xmlns:cx1="http://schemas.microsoft.com/office/drawing/2015/9/8/chartex" xmlns:cx="http://schemas.microsoft.com/office/drawing/2014/chartex">
                 <w:pict>
                   <v:group id="Groupe 2" o:spid="_x0000_s1026" style="position:absolute;margin-left:0;margin-top:0;width:172.8pt;height:718.55pt;z-index:-251657216;mso-width-percent:330;mso-height-percent:950;mso-left-percent:40;mso-position-horizontal-relative:page;mso-position-vertical:center;mso-position-vertical-relative:page;mso-width-percent:330;mso-height-percent:950;mso-left-percent:40" coordsize="21945,91257" o:gfxdata="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">
                     <v:rect id="Rectangle 3" o:spid="_x0000_s1027" style="position:absolute;width:1945;height:91257;visibility:visible;mso-wrap-style:square;v-text-anchor:middle" o:gfxdata="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" fillcolor="#44546a [3215]" stroked="f" strokeweight="1pt"/>
@@ -3763,7 +3763,7 @@
                   </wp:anchor>
                 </w:drawing>
               </mc:Choice>
-              <mc:Fallback>
+              <mc:Fallback xmlns:w16se="http://schemas.microsoft.com/office/word/2015/wordml/symex" xmlns:cx2="http://schemas.microsoft.com/office/drawing/2015/10/21/chartex" xmlns:cx1="http://schemas.microsoft.com/office/drawing/2015/9/8/chartex" xmlns:cx="http://schemas.microsoft.com/office/drawing/2014/chartex">
                 <w:pict>
                   <v:shapetype id="_x0000_t202" coordsize="21600,21600" o:spt="202" path="m,l,21600r21600,l21600,xe">
                     <v:stroke joinstyle="miter"/>
@@ -4041,7 +4041,7 @@
                   </wp:anchor>
                 </w:drawing>
               </mc:Choice>
-              <mc:Fallback>
+              <mc:Fallback xmlns:w16se="http://schemas.microsoft.com/office/word/2015/wordml/symex" xmlns:cx2="http://schemas.microsoft.com/office/drawing/2015/10/21/chartex" xmlns:cx1="http://schemas.microsoft.com/office/drawing/2015/9/8/chartex" xmlns:cx="http://schemas.microsoft.com/office/drawing/2014/chartex">
                 <w:pict>
                   <v:shape id="Zone de texte 1" o:spid="_x0000_s1056" type="#_x0000_t202" style="position:absolute;margin-left:0;margin-top:0;width:4in;height:84.25pt;z-index:251660288;visibility:visible;mso-wrap-style:square;mso-width-percent:450;mso-height-percent:0;mso-left-percent:420;mso-top-percent:175;mso-wrap-distance-left:9pt;mso-wrap-distance-top:0;mso-wrap-distance-right:9pt;mso-wrap-distance-bottom:0;mso-position-horizontal-relative:page;mso-position-vertical-relative:page;mso-width-percent:450;mso-height-percent:0;mso-left-percent:420;mso-top-percent:175;mso-width-relative:page;mso-height-relative:margin;v-text-anchor:top" o:gfxdata="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" filled="f" stroked="f" strokeweight=".5pt">
                     <v:textbox style="mso-fit-shape-to-text:t" inset="0,0,0,0">
@@ -4153,12 +4153,14 @@
           </w:r>
         </w:p>
         <w:p>
+          <w:bookmarkStart w:id="0" w:name="_GoBack"/>
           <w:r>
             <w:br w:type="page"/>
           </w:r>
         </w:p>
       </w:sdtContent>
     </w:sdt>
+    <w:bookmarkEnd w:id="0" w:displacedByCustomXml="next"/>
     <w:sdt>
       <w:sdtPr>
         <w:rPr>
@@ -4196,7 +4198,9 @@
               <w:tab w:val="right" w:leader="dot" w:pos="9062"/>
             </w:tabs>
             <w:rPr>
+              <w:rFonts w:eastAsiaTheme="minorEastAsia"/>
               <w:noProof/>
+              <w:lang w:eastAsia="fr-FR"/>
             </w:rPr>
           </w:pPr>
           <w:r>
@@ -4208,7 +4212,7 @@
           <w:r>
             <w:fldChar w:fldCharType="separate"/>
           </w:r>
-          <w:hyperlink w:anchor="_Toc468730044" w:history="1">
+          <w:hyperlink w:anchor="_Toc468784131" w:history="1">
             <w:r>
               <w:rPr>
                 <w:rStyle w:val="Lienhypertexte"/>
@@ -4235,7 +4239,7 @@
                 <w:noProof/>
                 <w:webHidden/>
               </w:rPr>
-              <w:instrText xml:space="preserve"> PAGEREF _Toc468730044 \h </w:instrText>
+              <w:instrText xml:space="preserve"> PAGEREF _Toc468784131 \h </w:instrText>
             </w:r>
             <w:r>
               <w:rPr>
@@ -4273,10 +4277,12 @@
               <w:tab w:val="right" w:leader="dot" w:pos="9062"/>
             </w:tabs>
             <w:rPr>
+              <w:rFonts w:eastAsiaTheme="minorEastAsia"/>
               <w:noProof/>
+              <w:lang w:eastAsia="fr-FR"/>
             </w:rPr>
           </w:pPr>
-          <w:hyperlink w:anchor="_Toc468730045" w:history="1">
+          <w:hyperlink w:anchor="_Toc468784132" w:history="1">
             <w:r>
               <w:rPr>
                 <w:rStyle w:val="Lienhypertexte"/>
@@ -4303,7 +4309,7 @@
                 <w:noProof/>
                 <w:webHidden/>
               </w:rPr>
-              <w:instrText xml:space="preserve"> PAGEREF _Toc468730045 \h </w:instrText>
+              <w:instrText xml:space="preserve"> PAGEREF _Toc468784132 \h </w:instrText>
             </w:r>
             <w:r>
               <w:rPr>
@@ -4341,10 +4347,12 @@
               <w:tab w:val="right" w:leader="dot" w:pos="9062"/>
             </w:tabs>
             <w:rPr>
+              <w:rFonts w:eastAsiaTheme="minorEastAsia"/>
               <w:noProof/>
+              <w:lang w:eastAsia="fr-FR"/>
             </w:rPr>
           </w:pPr>
-          <w:hyperlink w:anchor="_Toc468730046" w:history="1">
+          <w:hyperlink w:anchor="_Toc468784133" w:history="1">
             <w:r>
               <w:rPr>
                 <w:rStyle w:val="Lienhypertexte"/>
@@ -4371,7 +4379,7 @@
                 <w:noProof/>
                 <w:webHidden/>
               </w:rPr>
-              <w:instrText xml:space="preserve"> PAGEREF _Toc468730046 \h </w:instrText>
+              <w:instrText xml:space="preserve"> PAGEREF _Toc468784133 \h </w:instrText>
             </w:r>
             <w:r>
               <w:rPr>
@@ -4409,10 +4417,12 @@
               <w:tab w:val="right" w:leader="dot" w:pos="9062"/>
             </w:tabs>
             <w:rPr>
+              <w:rFonts w:eastAsiaTheme="minorEastAsia"/>
               <w:noProof/>
+              <w:lang w:eastAsia="fr-FR"/>
             </w:rPr>
           </w:pPr>
-          <w:hyperlink w:anchor="_Toc468730047" w:history="1">
+          <w:hyperlink w:anchor="_Toc468784134" w:history="1">
             <w:r>
               <w:rPr>
                 <w:rStyle w:val="Lienhypertexte"/>
@@ -4439,7 +4449,7 @@
                 <w:noProof/>
                 <w:webHidden/>
               </w:rPr>
-              <w:instrText xml:space="preserve"> PAGEREF _Toc468730047 \h </w:instrText>
+              <w:instrText xml:space="preserve"> PAGEREF _Toc468784134 \h </w:instrText>
             </w:r>
             <w:r>
               <w:rPr>
@@ -4477,10 +4487,12 @@
               <w:tab w:val="right" w:leader="dot" w:pos="9062"/>
             </w:tabs>
             <w:rPr>
+              <w:rFonts w:eastAsiaTheme="minorEastAsia"/>
               <w:noProof/>
+              <w:lang w:eastAsia="fr-FR"/>
             </w:rPr>
           </w:pPr>
-          <w:hyperlink w:anchor="_Toc468730048" w:history="1">
+          <w:hyperlink w:anchor="_Toc468784135" w:history="1">
             <w:r>
               <w:rPr>
                 <w:rStyle w:val="Lienhypertexte"/>
@@ -4507,7 +4519,7 @@
                 <w:noProof/>
                 <w:webHidden/>
               </w:rPr>
-              <w:instrText xml:space="preserve"> PAGEREF _Toc468730048 \h </w:instrText>
+              <w:instrText xml:space="preserve"> PAGEREF _Toc468784135 \h </w:instrText>
             </w:r>
             <w:r>
               <w:rPr>
@@ -4545,10 +4557,12 @@
               <w:tab w:val="right" w:leader="dot" w:pos="9062"/>
             </w:tabs>
             <w:rPr>
+              <w:rFonts w:eastAsiaTheme="minorEastAsia"/>
               <w:noProof/>
+              <w:lang w:eastAsia="fr-FR"/>
             </w:rPr>
           </w:pPr>
-          <w:hyperlink w:anchor="_Toc468730049" w:history="1">
+          <w:hyperlink w:anchor="_Toc468784136" w:history="1">
             <w:r>
               <w:rPr>
                 <w:rStyle w:val="Lienhypertexte"/>
@@ -4575,7 +4589,7 @@
                 <w:noProof/>
                 <w:webHidden/>
               </w:rPr>
-              <w:instrText xml:space="preserve"> PAGEREF _Toc468730049 \h </w:instrText>
+              <w:instrText xml:space="preserve"> PAGEREF _Toc468784136 \h </w:instrText>
             </w:r>
             <w:r>
               <w:rPr>
@@ -4613,10 +4627,12 @@
               <w:tab w:val="right" w:leader="dot" w:pos="9062"/>
             </w:tabs>
             <w:rPr>
+              <w:rFonts w:eastAsiaTheme="minorEastAsia"/>
               <w:noProof/>
+              <w:lang w:eastAsia="fr-FR"/>
             </w:rPr>
           </w:pPr>
-          <w:hyperlink w:anchor="_Toc468730050" w:history="1">
+          <w:hyperlink w:anchor="_Toc468784137" w:history="1">
             <w:r>
               <w:rPr>
                 <w:rStyle w:val="Lienhypertexte"/>
@@ -4643,7 +4659,7 @@
                 <w:noProof/>
                 <w:webHidden/>
               </w:rPr>
-              <w:instrText xml:space="preserve"> PAGEREF _Toc468730050 \h </w:instrText>
+              <w:instrText xml:space="preserve"> PAGEREF _Toc468784137 \h </w:instrText>
             </w:r>
             <w:r>
               <w:rPr>
@@ -4681,10 +4697,12 @@
               <w:tab w:val="right" w:leader="dot" w:pos="9062"/>
             </w:tabs>
             <w:rPr>
+              <w:rFonts w:eastAsiaTheme="minorEastAsia"/>
               <w:noProof/>
+              <w:lang w:eastAsia="fr-FR"/>
             </w:rPr>
           </w:pPr>
-          <w:hyperlink w:anchor="_Toc468730051" w:history="1">
+          <w:hyperlink w:anchor="_Toc468784138" w:history="1">
             <w:r>
               <w:rPr>
                 <w:rStyle w:val="Lienhypertexte"/>
@@ -4711,7 +4729,7 @@
                 <w:noProof/>
                 <w:webHidden/>
               </w:rPr>
-              <w:instrText xml:space="preserve"> PAGEREF _Toc468730051 \h </w:instrText>
+              <w:instrText xml:space="preserve"> PAGEREF _Toc468784138 \h </w:instrText>
             </w:r>
             <w:r>
               <w:rPr>
@@ -4749,10 +4767,12 @@
               <w:tab w:val="right" w:leader="dot" w:pos="9062"/>
             </w:tabs>
             <w:rPr>
+              <w:rFonts w:eastAsiaTheme="minorEastAsia"/>
               <w:noProof/>
+              <w:lang w:eastAsia="fr-FR"/>
             </w:rPr>
           </w:pPr>
-          <w:hyperlink w:anchor="_Toc468730052" w:history="1">
+          <w:hyperlink w:anchor="_Toc468784139" w:history="1">
             <w:r>
               <w:rPr>
                 <w:rStyle w:val="Lienhypertexte"/>
@@ -4779,7 +4799,7 @@
                 <w:noProof/>
                 <w:webHidden/>
               </w:rPr>
-              <w:instrText xml:space="preserve"> PAGEREF _Toc468730052 \h </w:instrText>
+              <w:instrText xml:space="preserve"> PAGEREF _Toc468784139 \h </w:instrText>
             </w:r>
             <w:r>
               <w:rPr>
@@ -4817,10 +4837,12 @@
               <w:tab w:val="right" w:leader="dot" w:pos="9062"/>
             </w:tabs>
             <w:rPr>
+              <w:rFonts w:eastAsiaTheme="minorEastAsia"/>
               <w:noProof/>
+              <w:lang w:eastAsia="fr-FR"/>
             </w:rPr>
           </w:pPr>
-          <w:hyperlink w:anchor="_Toc468730053" w:history="1">
+          <w:hyperlink w:anchor="_Toc468784140" w:history="1">
             <w:r>
               <w:rPr>
                 <w:rStyle w:val="Lienhypertexte"/>
@@ -4847,7 +4869,7 @@
                 <w:noProof/>
                 <w:webHidden/>
               </w:rPr>
-              <w:instrText xml:space="preserve"> PAGEREF _Toc468730053 \h </w:instrText>
+              <w:instrText xml:space="preserve"> PAGEREF _Toc468784140 \h </w:instrText>
             </w:r>
             <w:r>
               <w:rPr>
@@ -4891,8 +4913,6 @@
       </w:sdtContent>
     </w:sdt>
     <w:p>
-      <w:bookmarkStart w:id="0" w:name="_GoBack"/>
-      <w:bookmarkEnd w:id="0"/>
       <w:r>
         <w:br w:type="page"/>
       </w:r>
@@ -4901,7 +4921,7 @@
       <w:pPr>
         <w:pStyle w:val="Titre1"/>
       </w:pPr>
-      <w:bookmarkStart w:id="1" w:name="_Toc468730044"/>
+      <w:bookmarkStart w:id="1" w:name="_Toc468784131"/>
       <w:r>
         <w:lastRenderedPageBreak/>
         <w:t>Titre :</w:t>
@@ -4927,7 +4947,7 @@
       <w:pPr>
         <w:pStyle w:val="Titre1"/>
       </w:pPr>
-      <w:bookmarkStart w:id="2" w:name="_Toc468730045"/>
+      <w:bookmarkStart w:id="2" w:name="_Toc468784132"/>
       <w:r>
         <w:t>Objectifs :</w:t>
       </w:r>
@@ -4976,7 +4996,7 @@
       <w:pPr>
         <w:pStyle w:val="Titre1"/>
       </w:pPr>
-      <w:bookmarkStart w:id="3" w:name="_Toc468730046"/>
+      <w:bookmarkStart w:id="3" w:name="_Toc468784133"/>
       <w:r>
         <w:t>Acteur(s) concerné(s) :</w:t>
       </w:r>
@@ -4992,7 +5012,7 @@
       <w:pPr>
         <w:pStyle w:val="Titre1"/>
       </w:pPr>
-      <w:bookmarkStart w:id="4" w:name="_Toc468730047"/>
+      <w:bookmarkStart w:id="4" w:name="_Toc468784134"/>
       <w:r>
         <w:t>Date de création :</w:t>
       </w:r>
@@ -5008,7 +5028,7 @@
       <w:pPr>
         <w:pStyle w:val="Titre1"/>
       </w:pPr>
-      <w:bookmarkStart w:id="5" w:name="_Toc468730048"/>
+      <w:bookmarkStart w:id="5" w:name="_Toc468784135"/>
       <w:r>
         <w:t>Version :</w:t>
       </w:r>
@@ -5024,7 +5044,7 @@
       <w:pPr>
         <w:pStyle w:val="Titre1"/>
       </w:pPr>
-      <w:bookmarkStart w:id="6" w:name="_Toc468730049"/>
+      <w:bookmarkStart w:id="6" w:name="_Toc468784136"/>
       <w:r>
         <w:t>Précondition(s) :</w:t>
       </w:r>
@@ -5040,7 +5060,7 @@
       <w:pPr>
         <w:pStyle w:val="Titre1"/>
       </w:pPr>
-      <w:bookmarkStart w:id="7" w:name="_Toc468730050"/>
+      <w:bookmarkStart w:id="7" w:name="_Toc468784137"/>
       <w:r>
         <w:t>Post condition(s) :</w:t>
       </w:r>
@@ -5068,7 +5088,7 @@
       <w:pPr>
         <w:pStyle w:val="Titre1"/>
       </w:pPr>
-      <w:bookmarkStart w:id="8" w:name="_Toc468730051"/>
+      <w:bookmarkStart w:id="8" w:name="_Toc468784138"/>
       <w:r>
         <w:t>Scénario nominal :</w:t>
       </w:r>
@@ -5168,16 +5188,10 @@
       <w:pPr>
         <w:pStyle w:val="Titre1"/>
       </w:pPr>
-      <w:bookmarkStart w:id="9" w:name="_Toc468730052"/>
+      <w:bookmarkStart w:id="9" w:name="_Toc468784139"/>
       <w:r>
         <w:lastRenderedPageBreak/>
-        <w:t xml:space="preserve">Scénario </w:t>
-      </w:r>
-      <w:r>
-        <w:t>alternatif</w:t>
-      </w:r>
-      <w:r>
-        <w:t> :</w:t>
+        <w:t>Scénario alternatif :</w:t>
       </w:r>
       <w:bookmarkEnd w:id="9"/>
     </w:p>
@@ -5190,13 +5204,7 @@
         </w:numPr>
       </w:pPr>
       <w:r>
-        <w:t xml:space="preserve">Le responsable artistique souhaite </w:t>
-      </w:r>
-      <w:r>
-        <w:t>modifier</w:t>
-      </w:r>
-      <w:r>
-        <w:t xml:space="preserve"> un VIP dans la liste.</w:t>
+        <w:t>Le responsable artistique souhaite modifier un VIP dans la liste.</w:t>
       </w:r>
     </w:p>
     <w:p>
@@ -5232,13 +5240,7 @@
         </w:numPr>
       </w:pPr>
       <w:r>
-        <w:t xml:space="preserve">Le responsable </w:t>
-      </w:r>
-      <w:r>
-        <w:t>un VIP</w:t>
-      </w:r>
-      <w:r>
-        <w:t>.</w:t>
+        <w:t>Le responsable un VIP.</w:t>
       </w:r>
     </w:p>
     <w:p>
@@ -5250,16 +5252,7 @@
         </w:numPr>
       </w:pPr>
       <w:r>
-        <w:t>Il choisit</w:t>
-      </w:r>
-      <w:r>
-        <w:t xml:space="preserve"> d</w:t>
-      </w:r>
-      <w:r>
-        <w:t>e modifier</w:t>
-      </w:r>
-      <w:r>
-        <w:t xml:space="preserve"> un VIP</w:t>
+        <w:t>Il choisit de modifier un VIP</w:t>
       </w:r>
     </w:p>
     <w:p>
@@ -5295,13 +5288,7 @@
         </w:numPr>
       </w:pPr>
       <w:r>
-        <w:t>Le système</w:t>
-      </w:r>
-      <w:r>
-        <w:t xml:space="preserve"> met à jour le</w:t>
-      </w:r>
-      <w:r>
-        <w:t xml:space="preserve"> VIP dans la base de données.</w:t>
+        <w:t>Le système met à jour le VIP dans la base de données.</w:t>
       </w:r>
     </w:p>
     <w:p>
@@ -5318,15 +5305,9 @@
       <w:pPr>
         <w:pStyle w:val="Titre1"/>
       </w:pPr>
-      <w:bookmarkStart w:id="10" w:name="_Toc468730053"/>
+      <w:bookmarkStart w:id="10" w:name="_Toc468784140"/>
       <w:r>
-        <w:t xml:space="preserve">Scénario </w:t>
-      </w:r>
-      <w:r>
-        <w:t>d’exception</w:t>
-      </w:r>
-      <w:r>
-        <w:t> :</w:t>
+        <w:t>Scénario d’exception :</w:t>
       </w:r>
       <w:bookmarkEnd w:id="10"/>
     </w:p>
@@ -5339,10 +5320,10 @@
         </w:numPr>
       </w:pPr>
       <w:r>
-        <w:t xml:space="preserve">Le responsable artistique </w:t>
+        <w:t>Le responsable artistique a ajouté</w:t>
       </w:r>
       <w:r>
-        <w:t>à ajouter ou modifier un VIP.</w:t>
+        <w:t xml:space="preserve"> ou modifier un VIP.</w:t>
       </w:r>
     </w:p>
     <w:p>
@@ -5366,13 +5347,7 @@
         </w:numPr>
       </w:pPr>
       <w:r>
-        <w:t xml:space="preserve">Le système </w:t>
-      </w:r>
-      <w:r>
-        <w:t>n’arrive pas à mettre à jour la base de données</w:t>
-      </w:r>
-      <w:r>
-        <w:t>.</w:t>
+        <w:t>Le système n’arrive pas à mettre à jour la base de données.</w:t>
       </w:r>
     </w:p>
     <w:p>
@@ -5403,7 +5378,7 @@
 </file>
 
 <file path=word/endnotes.xml><?xml version="1.0" encoding="utf-8"?>
-<w:endnotes xmlns:wpc="http://schemas.microsoft.com/office/word/2010/wordprocessingCanvas" xmlns:cx="http://schemas.microsoft.com/office/drawing/2014/chartex" xmlns:cx1="http://schemas.microsoft.com/office/drawing/2015/9/8/chartex" xmlns:cx2="http://schemas.microsoft.com/office/drawing/2015/10/21/chartex" xmlns:mc="http://schemas.openxmlformats.org/markup-compatibility/2006" xmlns:o="urn:schemas-microsoft-com:office:office" xmlns:r="http://schemas.openxmlformats.org/officeDocument/2006/relationships" xmlns:m="http://schemas.openxmlformats.org/officeDocument/2006/math" xmlns:v="urn:schemas-microsoft-com:vml" xmlns:wp14="http://schemas.microsoft.com/office/word/2010/wordprocessingDrawing" xmlns:wp="http://schemas.openxmlformats.org/drawingml/2006/wordprocessingDrawing" xmlns:w10="urn:schemas-microsoft-com:office:word" xmlns:w="http://schemas.openxmlformats.org/wordprocessingml/2006/main" xmlns:w14="http://schemas.microsoft.com/office/word/2010/wordml" xmlns:w15="http://schemas.microsoft.com/office/word/2012/wordml" xmlns:w16se="http://schemas.microsoft.com/office/word/2015/wordml/symex" xmlns:wpg="http://schemas.microsoft.com/office/word/2010/wordprocessingGroup" xmlns:wpi="http://schemas.microsoft.com/office/word/2010/wordprocessingInk" xmlns:wne="http://schemas.microsoft.com/office/word/2006/wordml" xmlns:wps="http://schemas.microsoft.com/office/word/2010/wordprocessingShape" mc:Ignorable="w14 w15 w16se wp14">
+<w:endnotes xmlns:wpc="http://schemas.microsoft.com/office/word/2010/wordprocessingCanvas" xmlns:mc="http://schemas.openxmlformats.org/markup-compatibility/2006" xmlns:o="urn:schemas-microsoft-com:office:office" xmlns:r="http://schemas.openxmlformats.org/officeDocument/2006/relationships" xmlns:m="http://schemas.openxmlformats.org/officeDocument/2006/math" xmlns:v="urn:schemas-microsoft-com:vml" xmlns:wp14="http://schemas.microsoft.com/office/word/2010/wordprocessingDrawing" xmlns:wp="http://schemas.openxmlformats.org/drawingml/2006/wordprocessingDrawing" xmlns:w10="urn:schemas-microsoft-com:office:word" xmlns:w="http://schemas.openxmlformats.org/wordprocessingml/2006/main" xmlns:w14="http://schemas.microsoft.com/office/word/2010/wordml" xmlns:w15="http://schemas.microsoft.com/office/word/2012/wordml" xmlns:wpg="http://schemas.microsoft.com/office/word/2010/wordprocessingGroup" xmlns:wpi="http://schemas.microsoft.com/office/word/2010/wordprocessingInk" xmlns:wne="http://schemas.microsoft.com/office/word/2006/wordml" xmlns:wps="http://schemas.microsoft.com/office/word/2010/wordprocessingShape" mc:Ignorable="w14 w15 wp14">
   <w:endnote w:type="separator" w:id="-1">
     <w:p>
       <w:pPr>
@@ -5428,7 +5403,7 @@
 </file>
 
 <file path=word/footer1.xml><?xml version="1.0" encoding="utf-8"?>
-<w:ftr xmlns:wpc="http://schemas.microsoft.com/office/word/2010/wordprocessingCanvas" xmlns:cx="http://schemas.microsoft.com/office/drawing/2014/chartex" xmlns:cx1="http://schemas.microsoft.com/office/drawing/2015/9/8/chartex" xmlns:cx2="http://schemas.microsoft.com/office/drawing/2015/10/21/chartex" xmlns:mc="http://schemas.openxmlformats.org/markup-compatibility/2006" xmlns:o="urn:schemas-microsoft-com:office:office" xmlns:r="http://schemas.openxmlformats.org/officeDocument/2006/relationships" xmlns:m="http://schemas.openxmlformats.org/officeDocument/2006/math" xmlns:v="urn:schemas-microsoft-com:vml" xmlns:wp14="http://schemas.microsoft.com/office/word/2010/wordprocessingDrawing" xmlns:wp="http://schemas.openxmlformats.org/drawingml/2006/wordprocessingDrawing" xmlns:w10="urn:schemas-microsoft-com:office:word" xmlns:w="http://schemas.openxmlformats.org/wordprocessingml/2006/main" xmlns:w14="http://schemas.microsoft.com/office/word/2010/wordml" xmlns:w15="http://schemas.microsoft.com/office/word/2012/wordml" xmlns:w16se="http://schemas.microsoft.com/office/word/2015/wordml/symex" xmlns:wpg="http://schemas.microsoft.com/office/word/2010/wordprocessingGroup" xmlns:wpi="http://schemas.microsoft.com/office/word/2010/wordprocessingInk" xmlns:wne="http://schemas.microsoft.com/office/word/2006/wordml" xmlns:wps="http://schemas.microsoft.com/office/word/2010/wordprocessingShape" mc:Ignorable="w14 w15 w16se wp14">
+<w:ftr xmlns:wpc="http://schemas.microsoft.com/office/word/2010/wordprocessingCanvas" xmlns:mc="http://schemas.openxmlformats.org/markup-compatibility/2006" xmlns:o="urn:schemas-microsoft-com:office:office" xmlns:r="http://schemas.openxmlformats.org/officeDocument/2006/relationships" xmlns:m="http://schemas.openxmlformats.org/officeDocument/2006/math" xmlns:v="urn:schemas-microsoft-com:vml" xmlns:wp14="http://schemas.microsoft.com/office/word/2010/wordprocessingDrawing" xmlns:wp="http://schemas.openxmlformats.org/drawingml/2006/wordprocessingDrawing" xmlns:w10="urn:schemas-microsoft-com:office:word" xmlns:w="http://schemas.openxmlformats.org/wordprocessingml/2006/main" xmlns:w14="http://schemas.microsoft.com/office/word/2010/wordml" xmlns:w15="http://schemas.microsoft.com/office/word/2012/wordml" xmlns:wpg="http://schemas.microsoft.com/office/word/2010/wordprocessingGroup" xmlns:wpi="http://schemas.microsoft.com/office/word/2010/wordprocessingInk" xmlns:wne="http://schemas.microsoft.com/office/word/2006/wordml" xmlns:wps="http://schemas.microsoft.com/office/word/2010/wordprocessingShape" mc:Ignorable="w14 w15 wp14">
   <w:p>
     <w:pPr>
       <w:tabs>
@@ -5491,7 +5466,7 @@
         <w:sz w:val="24"/>
         <w:szCs w:val="24"/>
       </w:rPr>
-      <w:t>1</w:t>
+      <w:t>3</w:t>
     </w:r>
     <w:r>
       <w:rPr>
@@ -5560,7 +5535,7 @@
 </file>
 
 <file path=word/footnotes.xml><?xml version="1.0" encoding="utf-8"?>
-<w:footnotes xmlns:wpc="http://schemas.microsoft.com/office/word/2010/wordprocessingCanvas" xmlns:cx="http://schemas.microsoft.com/office/drawing/2014/chartex" xmlns:cx1="http://schemas.microsoft.com/office/drawing/2015/9/8/chartex" xmlns:cx2="http://schemas.microsoft.com/office/drawing/2015/10/21/chartex" xmlns:mc="http://schemas.openxmlformats.org/markup-compatibility/2006" xmlns:o="urn:schemas-microsoft-com:office:office" xmlns:r="http://schemas.openxmlformats.org/officeDocument/2006/relationships" xmlns:m="http://schemas.openxmlformats.org/officeDocument/2006/math" xmlns:v="urn:schemas-microsoft-com:vml" xmlns:wp14="http://schemas.microsoft.com/office/word/2010/wordprocessingDrawing" xmlns:wp="http://schemas.openxmlformats.org/drawingml/2006/wordprocessingDrawing" xmlns:w10="urn:schemas-microsoft-com:office:word" xmlns:w="http://schemas.openxmlformats.org/wordprocessingml/2006/main" xmlns:w14="http://schemas.microsoft.com/office/word/2010/wordml" xmlns:w15="http://schemas.microsoft.com/office/word/2012/wordml" xmlns:w16se="http://schemas.microsoft.com/office/word/2015/wordml/symex" xmlns:wpg="http://schemas.microsoft.com/office/word/2010/wordprocessingGroup" xmlns:wpi="http://schemas.microsoft.com/office/word/2010/wordprocessingInk" xmlns:wne="http://schemas.microsoft.com/office/word/2006/wordml" xmlns:wps="http://schemas.microsoft.com/office/word/2010/wordprocessingShape" mc:Ignorable="w14 w15 w16se wp14">
+<w:footnotes xmlns:wpc="http://schemas.microsoft.com/office/word/2010/wordprocessingCanvas" xmlns:mc="http://schemas.openxmlformats.org/markup-compatibility/2006" xmlns:o="urn:schemas-microsoft-com:office:office" xmlns:r="http://schemas.openxmlformats.org/officeDocument/2006/relationships" xmlns:m="http://schemas.openxmlformats.org/officeDocument/2006/math" xmlns:v="urn:schemas-microsoft-com:vml" xmlns:wp14="http://schemas.microsoft.com/office/word/2010/wordprocessingDrawing" xmlns:wp="http://schemas.openxmlformats.org/drawingml/2006/wordprocessingDrawing" xmlns:w10="urn:schemas-microsoft-com:office:word" xmlns:w="http://schemas.openxmlformats.org/wordprocessingml/2006/main" xmlns:w14="http://schemas.microsoft.com/office/word/2010/wordml" xmlns:w15="http://schemas.microsoft.com/office/word/2012/wordml" xmlns:wpg="http://schemas.microsoft.com/office/word/2010/wordprocessingGroup" xmlns:wpi="http://schemas.microsoft.com/office/word/2010/wordprocessingInk" xmlns:wne="http://schemas.microsoft.com/office/word/2006/wordml" xmlns:wps="http://schemas.microsoft.com/office/word/2010/wordprocessingShape" mc:Ignorable="w14 w15 wp14">
   <w:footnote w:type="separator" w:id="-1">
     <w:p>
       <w:pPr>
@@ -5585,7 +5560,7 @@
 </file>
 
 <file path=word/header1.xml><?xml version="1.0" encoding="utf-8"?>
-<w:hdr xmlns:wpc="http://schemas.microsoft.com/office/word/2010/wordprocessingCanvas" xmlns:cx="http://schemas.microsoft.com/office/drawing/2014/chartex" xmlns:cx1="http://schemas.microsoft.com/office/drawing/2015/9/8/chartex" xmlns:cx2="http://schemas.microsoft.com/office/drawing/2015/10/21/chartex" xmlns:mc="http://schemas.openxmlformats.org/markup-compatibility/2006" xmlns:o="urn:schemas-microsoft-com:office:office" xmlns:r="http://schemas.openxmlformats.org/officeDocument/2006/relationships" xmlns:m="http://schemas.openxmlformats.org/officeDocument/2006/math" xmlns:v="urn:schemas-microsoft-com:vml" xmlns:wp14="http://schemas.microsoft.com/office/word/2010/wordprocessingDrawing" xmlns:wp="http://schemas.openxmlformats.org/drawingml/2006/wordprocessingDrawing" xmlns:w10="urn:schemas-microsoft-com:office:word" xmlns:w="http://schemas.openxmlformats.org/wordprocessingml/2006/main" xmlns:w14="http://schemas.microsoft.com/office/word/2010/wordml" xmlns:w15="http://schemas.microsoft.com/office/word/2012/wordml" xmlns:w16se="http://schemas.microsoft.com/office/word/2015/wordml/symex" xmlns:wpg="http://schemas.microsoft.com/office/word/2010/wordprocessingGroup" xmlns:wpi="http://schemas.microsoft.com/office/word/2010/wordprocessingInk" xmlns:wne="http://schemas.microsoft.com/office/word/2006/wordml" xmlns:wps="http://schemas.microsoft.com/office/word/2010/wordprocessingShape" mc:Ignorable="w14 w15 w16se wp14">
+<w:hdr xmlns:wpc="http://schemas.microsoft.com/office/word/2010/wordprocessingCanvas" xmlns:mc="http://schemas.openxmlformats.org/markup-compatibility/2006" xmlns:o="urn:schemas-microsoft-com:office:office" xmlns:r="http://schemas.openxmlformats.org/officeDocument/2006/relationships" xmlns:m="http://schemas.openxmlformats.org/officeDocument/2006/math" xmlns:v="urn:schemas-microsoft-com:vml" xmlns:wp14="http://schemas.microsoft.com/office/word/2010/wordprocessingDrawing" xmlns:wp="http://schemas.openxmlformats.org/drawingml/2006/wordprocessingDrawing" xmlns:w10="urn:schemas-microsoft-com:office:word" xmlns:w="http://schemas.openxmlformats.org/wordprocessingml/2006/main" xmlns:w14="http://schemas.microsoft.com/office/word/2010/wordml" xmlns:w15="http://schemas.microsoft.com/office/word/2012/wordml" xmlns:wpg="http://schemas.microsoft.com/office/word/2010/wordprocessingGroup" xmlns:wpi="http://schemas.microsoft.com/office/word/2010/wordprocessingInk" xmlns:wne="http://schemas.microsoft.com/office/word/2006/wordml" xmlns:wps="http://schemas.microsoft.com/office/word/2010/wordprocessingShape" mc:Ignorable="w14 w15 wp14">
   <w:p>
     <w:pPr>
       <w:pStyle w:val="En-tte"/>
@@ -5593,6 +5568,7 @@
     <w:r>
       <w:rPr>
         <w:noProof/>
+        <w:lang w:eastAsia="fr-FR"/>
       </w:rPr>
       <mc:AlternateContent>
         <mc:Choice Requires="wps">
@@ -5668,6 +5644,7 @@
                             <w:dataBinding w:prefixMappings="xmlns:ns0='http://purl.org/dc/elements/1.1/' xmlns:ns1='http://schemas.openxmlformats.org/package/2006/metadata/core-properties' " w:xpath="/ns1:coreProperties[1]/ns0:title[1]" w:storeItemID="{6C3C8BC8-F283-45AE-878A-BAB7291924A1}"/>
                             <w:text/>
                           </w:sdtPr>
+                          <w:sdtEndPr/>
                           <w:sdtContent>
                             <w:p>
                               <w:pPr>
@@ -5708,7 +5685,7 @@
             </wp:anchor>
           </w:drawing>
         </mc:Choice>
-        <mc:Fallback>
+        <mc:Fallback xmlns:w16se="http://schemas.microsoft.com/office/word/2015/wordml/symex" xmlns:cx2="http://schemas.microsoft.com/office/drawing/2015/10/21/chartex" xmlns:cx1="http://schemas.microsoft.com/office/drawing/2015/9/8/chartex" xmlns:cx="http://schemas.microsoft.com/office/drawing/2014/chartex">
           <w:pict>
             <v:rect id="Rectangle 197" o:spid="_x0000_s1057" style="position:absolute;margin-left:0;margin-top:0;width:468.5pt;height:21.3pt;z-index:-251657216;visibility:visible;mso-wrap-style:square;mso-width-percent:1000;mso-height-percent:27;mso-top-percent:45;mso-wrap-distance-left:9.35pt;mso-wrap-distance-top:0;mso-wrap-distance-right:9.35pt;mso-wrap-distance-bottom:0;mso-position-horizontal:center;mso-position-horizontal-relative:margin;mso-position-vertical-relative:page;mso-width-percent:1000;mso-height-percent:27;mso-top-percent:45;mso-width-relative:margin;mso-height-relative:page;v-text-anchor:middle" o:gfxdata="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" o:allowoverlap="f" fillcolor="#5b9bd5 [3204]" stroked="f" strokeweight="1pt">
               <v:textbox style="mso-fit-shape-to-text:t">
@@ -5758,7 +5735,7 @@
 </file>
 
 <file path=word/numbering.xml><?xml version="1.0" encoding="utf-8"?>
-<w:numbering xmlns:wpc="http://schemas.microsoft.com/office/word/2010/wordprocessingCanvas" xmlns:cx="http://schemas.microsoft.com/office/drawing/2014/chartex" xmlns:cx1="http://schemas.microsoft.com/office/drawing/2015/9/8/chartex" xmlns:cx2="http://schemas.microsoft.com/office/drawing/2015/10/21/chartex" xmlns:mc="http://schemas.openxmlformats.org/markup-compatibility/2006" xmlns:o="urn:schemas-microsoft-com:office:office" xmlns:r="http://schemas.openxmlformats.org/officeDocument/2006/relationships" xmlns:m="http://schemas.openxmlformats.org/officeDocument/2006/math" xmlns:v="urn:schemas-microsoft-com:vml" xmlns:wp14="http://schemas.microsoft.com/office/word/2010/wordprocessingDrawing" xmlns:wp="http://schemas.openxmlformats.org/drawingml/2006/wordprocessingDrawing" xmlns:w10="urn:schemas-microsoft-com:office:word" xmlns:w="http://schemas.openxmlformats.org/wordprocessingml/2006/main" xmlns:w14="http://schemas.microsoft.com/office/word/2010/wordml" xmlns:w15="http://schemas.microsoft.com/office/word/2012/wordml" xmlns:w16se="http://schemas.microsoft.com/office/word/2015/wordml/symex" xmlns:wpg="http://schemas.microsoft.com/office/word/2010/wordprocessingGroup" xmlns:wpi="http://schemas.microsoft.com/office/word/2010/wordprocessingInk" xmlns:wne="http://schemas.microsoft.com/office/word/2006/wordml" xmlns:wps="http://schemas.microsoft.com/office/word/2010/wordprocessingShape" mc:Ignorable="w14 w15 w16se wp14">
+<w:numbering xmlns:wpc="http://schemas.microsoft.com/office/word/2010/wordprocessingCanvas" xmlns:mc="http://schemas.openxmlformats.org/markup-compatibility/2006" xmlns:o="urn:schemas-microsoft-com:office:office" xmlns:r="http://schemas.openxmlformats.org/officeDocument/2006/relationships" xmlns:m="http://schemas.openxmlformats.org/officeDocument/2006/math" xmlns:v="urn:schemas-microsoft-com:vml" xmlns:wp14="http://schemas.microsoft.com/office/word/2010/wordprocessingDrawing" xmlns:wp="http://schemas.openxmlformats.org/drawingml/2006/wordprocessingDrawing" xmlns:w10="urn:schemas-microsoft-com:office:word" xmlns:w="http://schemas.openxmlformats.org/wordprocessingml/2006/main" xmlns:w14="http://schemas.microsoft.com/office/word/2010/wordml" xmlns:w15="http://schemas.microsoft.com/office/word/2012/wordml" xmlns:wpg="http://schemas.microsoft.com/office/word/2010/wordprocessingGroup" xmlns:wpi="http://schemas.microsoft.com/office/word/2010/wordprocessingInk" xmlns:wne="http://schemas.microsoft.com/office/word/2006/wordml" xmlns:wps="http://schemas.microsoft.com/office/word/2010/wordprocessingShape" mc:Ignorable="w14 w15 wp14">
   <w:abstractNum w:abstractNumId="0" w15:restartNumberingAfterBreak="0">
     <w:nsid w:val="23203A87"/>
     <w:multiLevelType w:val="hybridMultilevel"/>
@@ -6146,7 +6123,7 @@
 </file>
 
 <file path=word/styles.xml><?xml version="1.0" encoding="utf-8"?>
-<w:styles xmlns:mc="http://schemas.openxmlformats.org/markup-compatibility/2006" xmlns:r="http://schemas.openxmlformats.org/officeDocument/2006/relationships" xmlns:w="http://schemas.openxmlformats.org/wordprocessingml/2006/main" xmlns:w14="http://schemas.microsoft.com/office/word/2010/wordml" xmlns:w15="http://schemas.microsoft.com/office/word/2012/wordml" xmlns:w16se="http://schemas.microsoft.com/office/word/2015/wordml/symex" mc:Ignorable="w14 w15 w16se">
+<w:styles xmlns:mc="http://schemas.openxmlformats.org/markup-compatibility/2006" xmlns:r="http://schemas.openxmlformats.org/officeDocument/2006/relationships" xmlns:w="http://schemas.openxmlformats.org/wordprocessingml/2006/main" xmlns:w14="http://schemas.microsoft.com/office/word/2010/wordml" xmlns:w15="http://schemas.microsoft.com/office/word/2012/wordml" mc:Ignorable="w14 w15">
   <w:docDefaults>
     <w:rPrDefault>
       <w:rPr>
@@ -6162,7 +6139,7 @@
       </w:pPr>
     </w:pPrDefault>
   </w:docDefaults>
-  <w:latentStyles w:defLockedState="0" w:defUIPriority="99" w:defSemiHidden="0" w:defUnhideWhenUsed="0" w:defQFormat="0" w:count="372">
+  <w:latentStyles w:defLockedState="0" w:defUIPriority="99" w:defSemiHidden="0" w:defUnhideWhenUsed="0" w:defQFormat="0" w:count="371">
     <w:lsdException w:name="Normal" w:uiPriority="0" w:qFormat="1"/>
     <w:lsdException w:name="heading 1" w:uiPriority="9" w:qFormat="1"/>
     <w:lsdException w:name="heading 2" w:semiHidden="1" w:uiPriority="9" w:unhideWhenUsed="1" w:qFormat="1"/>
@@ -6534,7 +6511,6 @@
     <w:lsdException w:name="List Table 5 Dark Accent 6" w:uiPriority="50"/>
     <w:lsdException w:name="List Table 6 Colorful Accent 6" w:uiPriority="51"/>
     <w:lsdException w:name="List Table 7 Colorful Accent 6" w:uiPriority="52"/>
-    <w:lsdException w:name="Mention" w:semiHidden="1" w:unhideWhenUsed="1"/>
   </w:latentStyles>
   <w:style w:type="paragraph" w:default="1" w:styleId="Normal">
     <w:name w:val="Normal"/>
@@ -7095,7 +7071,7 @@
 </file>
 
 <file path=customXml/itemProps1.xml><?xml version="1.0" encoding="utf-8"?>
-<ds:datastoreItem xmlns:ds="http://schemas.openxmlformats.org/officeDocument/2006/customXml" ds:itemID="{8FF1E45D-60BC-4A8A-A852-0123FBB54EF8}">
+<ds:datastoreItem xmlns:ds="http://schemas.openxmlformats.org/officeDocument/2006/customXml" ds:itemID="{5C0BFFEF-63F2-4F7B-ADAE-D5CD98118296}">
   <ds:schemaRefs>
     <ds:schemaRef ds:uri="http://schemas.openxmlformats.org/officeDocument/2006/bibliography"/>
   </ds:schemaRefs>

</xml_diff>